<commit_message>
Documentation excel et word
</commit_message>
<xml_diff>
--- a/Documentation/ButDeLApplication.docx
+++ b/Documentation/ButDeLApplication.docx
@@ -111,7 +111,35 @@
           <w:sz w:val="24"/>
           <w:szCs w:val="24"/>
         </w:rPr>
-        <w:t xml:space="preserve"> Une petite animation sera jouée à l’ouverture de l’application. Il y aura un petit menu permettant de prendre une photo, voir la carte. </w:t>
+        <w:t xml:space="preserve"> Une petite animation sera jouée à l’ouverture de l’application. Il y aura un petit menu permettant de prendre une photo</w:t>
+      </w:r>
+      <w:r>
+        <w:rPr>
+          <w:sz w:val="24"/>
+          <w:szCs w:val="24"/>
+        </w:rPr>
+        <w:t xml:space="preserve"> et</w:t>
+      </w:r>
+      <w:r>
+        <w:rPr>
+          <w:sz w:val="24"/>
+          <w:szCs w:val="24"/>
+        </w:rPr>
+        <w:t xml:space="preserve"> voir l</w:t>
+      </w:r>
+      <w:r>
+        <w:rPr>
+          <w:sz w:val="24"/>
+          <w:szCs w:val="24"/>
+        </w:rPr>
+        <w:t>’album</w:t>
+      </w:r>
+      <w:r>
+        <w:rPr>
+          <w:sz w:val="24"/>
+          <w:szCs w:val="24"/>
+        </w:rPr>
+        <w:t xml:space="preserve">. </w:t>
       </w:r>
       <w:r>
         <w:rPr>
@@ -139,7 +167,77 @@
           <w:sz w:val="24"/>
           <w:szCs w:val="24"/>
         </w:rPr>
-        <w:t xml:space="preserve"> de carte, l’utilisateur aura accès à une carte avec des point pour montrer o</w:t>
+        <w:t xml:space="preserve"> de </w:t>
+      </w:r>
+      <w:r>
+        <w:rPr>
+          <w:sz w:val="24"/>
+          <w:szCs w:val="24"/>
+        </w:rPr>
+        <w:t>l’album</w:t>
+      </w:r>
+      <w:r>
+        <w:rPr>
+          <w:sz w:val="24"/>
+          <w:szCs w:val="24"/>
+        </w:rPr>
+        <w:t xml:space="preserve">, l’utilisateur aura accès à </w:t>
+      </w:r>
+      <w:r>
+        <w:rPr>
+          <w:sz w:val="24"/>
+          <w:szCs w:val="24"/>
+        </w:rPr>
+        <w:t>au fichier contenant les photos prise avec l’application</w:t>
+      </w:r>
+      <w:r>
+        <w:rPr>
+          <w:sz w:val="24"/>
+          <w:szCs w:val="24"/>
+        </w:rPr>
+        <w:t xml:space="preserve">. Dans l’écran de la prise photo, l’utilisateur pourra prendre des photos et les nommées avec une boîte de dialogue qui </w:t>
+      </w:r>
+      <w:r>
+        <w:rPr>
+          <w:sz w:val="24"/>
+          <w:szCs w:val="24"/>
+        </w:rPr>
+        <w:t>apparaîtras après la prise de photo.</w:t>
+      </w:r>
+      <w:r>
+        <w:rPr>
+          <w:sz w:val="24"/>
+          <w:szCs w:val="24"/>
+        </w:rPr>
+        <w:t xml:space="preserve"> </w:t>
+      </w:r>
+      <w:r>
+        <w:rPr>
+          <w:sz w:val="24"/>
+          <w:szCs w:val="24"/>
+        </w:rPr>
+        <w:t>De plus</w:t>
+      </w:r>
+      <w:r>
+        <w:rPr>
+          <w:sz w:val="24"/>
+          <w:szCs w:val="24"/>
+        </w:rPr>
+        <w:t>,</w:t>
+      </w:r>
+      <w:r>
+        <w:rPr>
+          <w:sz w:val="24"/>
+          <w:szCs w:val="24"/>
+        </w:rPr>
+        <w:t xml:space="preserve"> lorsque l’utilisateur se rendra sur un lieu </w:t>
+      </w:r>
+      <w:r>
+        <w:rPr>
+          <w:sz w:val="24"/>
+          <w:szCs w:val="24"/>
+        </w:rPr>
+        <w:t>o</w:t>
       </w:r>
       <w:r>
         <w:rPr>
@@ -155,79 +253,23 @@
           <w:sz w:val="24"/>
           <w:szCs w:val="24"/>
         </w:rPr>
-        <w:t xml:space="preserve"> l’utilisateur a pris ses clichés</w:t>
-      </w:r>
-      <w:r>
-        <w:rPr>
-          <w:sz w:val="24"/>
-          <w:szCs w:val="24"/>
-        </w:rPr>
-        <w:t xml:space="preserve">. Dans l’écran de la prise photo, l’utilisateur pourra prendre des photos et les nommées avec une boîte de dialogue qui </w:t>
-      </w:r>
-      <w:r>
-        <w:rPr>
-          <w:sz w:val="24"/>
-          <w:szCs w:val="24"/>
-        </w:rPr>
-        <w:t>apparaîtras après la prise de photo.</w:t>
-      </w:r>
-      <w:r>
-        <w:rPr>
-          <w:sz w:val="24"/>
-          <w:szCs w:val="24"/>
-        </w:rPr>
-        <w:t xml:space="preserve"> </w:t>
-      </w:r>
-      <w:r>
-        <w:rPr>
-          <w:sz w:val="24"/>
-          <w:szCs w:val="24"/>
-        </w:rPr>
-        <w:t>De plus</w:t>
-      </w:r>
-      <w:r>
-        <w:rPr>
-          <w:sz w:val="24"/>
-          <w:szCs w:val="24"/>
-        </w:rPr>
-        <w:t>,</w:t>
-      </w:r>
-      <w:r>
-        <w:rPr>
-          <w:sz w:val="24"/>
-          <w:szCs w:val="24"/>
-        </w:rPr>
-        <w:t xml:space="preserve"> lorsque l’utilisateur se rendra sur un lieu </w:t>
-      </w:r>
-      <w:r>
-        <w:rPr>
-          <w:sz w:val="24"/>
-          <w:szCs w:val="24"/>
-        </w:rPr>
-        <w:t>o</w:t>
-      </w:r>
-      <w:r>
-        <w:rPr>
-          <w:rFonts w:ascii="Segoe UI" w:eastAsia="Times New Roman" w:hAnsi="Segoe UI" w:cs="Segoe UI"/>
-          <w:sz w:val="21"/>
-          <w:szCs w:val="21"/>
-          <w:lang w:eastAsia="fr-CA"/>
-        </w:rPr>
-        <w:t>ù</w:t>
-      </w:r>
-      <w:r>
-        <w:rPr>
-          <w:sz w:val="24"/>
-          <w:szCs w:val="24"/>
-        </w:rPr>
-        <w:t xml:space="preserve"> l’utilisateur a pris </w:t>
-      </w:r>
-      <w:r>
-        <w:rPr>
-          <w:sz w:val="24"/>
-          <w:szCs w:val="24"/>
-        </w:rPr>
-        <w:t>des photos, l’application enverra une notification pour rappeler à l’utilisateur qu’il a déjà pris une photo à cet endroit.</w:t>
+        <w:t xml:space="preserve"> l’utilisateur </w:t>
+      </w:r>
+      <w:proofErr w:type="spellStart"/>
+      <w:r>
+        <w:rPr>
+          <w:sz w:val="24"/>
+          <w:szCs w:val="24"/>
+        </w:rPr>
+        <w:t>à</w:t>
+      </w:r>
+      <w:proofErr w:type="spellEnd"/>
+      <w:r>
+        <w:rPr>
+          <w:sz w:val="24"/>
+          <w:szCs w:val="24"/>
+        </w:rPr>
+        <w:t xml:space="preserve"> pris des photos, l’application enverra une notification pour rappeler à l’utilisateur qu’il a déjà pris une photo à cet endroit.</w:t>
       </w:r>
     </w:p>
     <w:sectPr>
@@ -969,7 +1011,7 @@
 </file>
 
 <file path=customXml/itemProps1.xml><?xml version="1.0" encoding="utf-8"?>
-<ds:datastoreItem xmlns:ds="http://schemas.openxmlformats.org/officeDocument/2006/customXml" ds:itemID="{8FF2248D-3379-44E9-A16B-57C83C136F49}">
+<ds:datastoreItem xmlns:ds="http://schemas.openxmlformats.org/officeDocument/2006/customXml" ds:itemID="{65A42A88-41B2-4D83-9468-ACF1AA4D90F7}">
   <ds:schemaRefs>
     <ds:schemaRef ds:uri="http://schemas.openxmlformats.org/officeDocument/2006/bibliography"/>
   </ds:schemaRefs>

</xml_diff>